<commit_message>
Aula 21 - Introdução VUEX Mutations parte 2
</commit_message>
<xml_diff>
--- a/vuex.docx
+++ b/vuex.docx
@@ -4,33 +4,29 @@
   <w:body>
     <w:p>
       <w:r>
-        <w:t xml:space="preserve">Aula 20 – pt2 introdução ao </w:t>
+        <w:t>Aula 20 – pt</w:t>
       </w:r>
-      <w:proofErr w:type="spellStart"/>
       <w:r>
-        <w:t>vuex</w:t>
+        <w:t>1</w:t>
       </w:r>
-      <w:proofErr w:type="spellEnd"/>
       <w:r>
-        <w:t xml:space="preserve"> – </w:t>
+        <w:t xml:space="preserve"> introdução ao vuex – Mutations</w:t>
       </w:r>
-      <w:proofErr w:type="spellStart"/>
-      <w:r>
-        <w:t>Mutations</w:t>
-      </w:r>
-      <w:proofErr w:type="spellEnd"/>
     </w:p>
     <w:p>
       <w:r>
-        <w:t xml:space="preserve">Atualiza / substituição um campo com texto, </w:t>
+        <w:t>Atualiza / substituição um campo com texto, ex: nome: Juca, atualiza = nome: João</w:t>
       </w:r>
-      <w:proofErr w:type="spellStart"/>
+    </w:p>
+    <w:p/>
+    <w:p>
       <w:r>
-        <w:t>ex</w:t>
+        <w:t>Aula 21 – pt2 introdução ao vuex – Mutations</w:t>
       </w:r>
-      <w:proofErr w:type="spellEnd"/>
+    </w:p>
+    <w:p>
       <w:r>
-        <w:t>: nome: Juca, atualiza = nome: João</w:t>
+        <w:t>Faz um produto(objeto) com característica, e adiciona e remove de um carrinho [array]</w:t>
       </w:r>
     </w:p>
     <w:sectPr>

</xml_diff>

<commit_message>
Aula 22 - Introdução VUEX Getters
</commit_message>
<xml_diff>
--- a/vuex.docx
+++ b/vuex.docx
@@ -10,23 +10,108 @@
         <w:t>1</w:t>
       </w:r>
       <w:r>
-        <w:t xml:space="preserve"> introdução ao vuex – Mutations</w:t>
-      </w:r>
+        <w:t xml:space="preserve"> introdução ao </w:t>
+      </w:r>
+      <w:proofErr w:type="spellStart"/>
+      <w:r>
+        <w:t>vuex</w:t>
+      </w:r>
+      <w:proofErr w:type="spellEnd"/>
+      <w:r>
+        <w:t xml:space="preserve"> – </w:t>
+      </w:r>
+      <w:proofErr w:type="spellStart"/>
+      <w:r>
+        <w:t>Mutations</w:t>
+      </w:r>
+      <w:proofErr w:type="spellEnd"/>
     </w:p>
     <w:p>
       <w:r>
-        <w:t>Atualiza / substituição um campo com texto, ex: nome: Juca, atualiza = nome: João</w:t>
+        <w:t xml:space="preserve">Atualiza / substituição um campo com texto, </w:t>
+      </w:r>
+      <w:proofErr w:type="spellStart"/>
+      <w:r>
+        <w:t>ex</w:t>
+      </w:r>
+      <w:proofErr w:type="spellEnd"/>
+      <w:r>
+        <w:t>: nome: Juca, atualiza = nome: João</w:t>
       </w:r>
     </w:p>
     <w:p/>
     <w:p>
       <w:r>
-        <w:t>Aula 21 – pt2 introdução ao vuex – Mutations</w:t>
-      </w:r>
+        <w:t xml:space="preserve">Aula 21 – pt2 introdução ao </w:t>
+      </w:r>
+      <w:proofErr w:type="spellStart"/>
+      <w:r>
+        <w:t>vuex</w:t>
+      </w:r>
+      <w:proofErr w:type="spellEnd"/>
+      <w:r>
+        <w:t xml:space="preserve"> – </w:t>
+      </w:r>
+      <w:proofErr w:type="spellStart"/>
+      <w:r>
+        <w:t>Mutations</w:t>
+      </w:r>
+      <w:proofErr w:type="spellEnd"/>
     </w:p>
     <w:p>
       <w:r>
-        <w:t>Faz um produto(objeto) com característica, e adiciona e remove de um carrinho [array]</w:t>
+        <w:t>Faz um produto(objeto) com característica, e adiciona e remove de um carrinho [</w:t>
+      </w:r>
+      <w:proofErr w:type="spellStart"/>
+      <w:r>
+        <w:t>array</w:t>
+      </w:r>
+      <w:proofErr w:type="spellEnd"/>
+      <w:r>
+        <w:t>]</w:t>
+      </w:r>
+    </w:p>
+    <w:p/>
+    <w:p>
+      <w:r>
+        <w:t xml:space="preserve">Aula 22 - </w:t>
+      </w:r>
+      <w:proofErr w:type="spellStart"/>
+      <w:r>
+        <w:t>Introdução</w:t>
+      </w:r>
+      <w:proofErr w:type="spellEnd"/>
+      <w:r>
+        <w:t xml:space="preserve"> VUEX </w:t>
+      </w:r>
+      <w:proofErr w:type="spellStart"/>
+      <w:r>
+        <w:t>Mutations</w:t>
+      </w:r>
+      <w:proofErr w:type="spellEnd"/>
+      <w:r>
+        <w:t xml:space="preserve"> parte 2</w:t>
+      </w:r>
+    </w:p>
+    <w:p>
+      <w:r>
+        <w:t xml:space="preserve">Pega o </w:t>
+      </w:r>
+      <w:proofErr w:type="spellStart"/>
+      <w:r>
+        <w:t>valors</w:t>
+      </w:r>
+      <w:proofErr w:type="spellEnd"/>
+      <w:r>
+        <w:t xml:space="preserve"> dos produtos e da soma os produtos no carrinho [</w:t>
+      </w:r>
+      <w:proofErr w:type="spellStart"/>
+      <w:r>
+        <w:t>array</w:t>
+      </w:r>
+      <w:proofErr w:type="spellEnd"/>
+      <w:r>
+        <w:t>]</w:t>
       </w:r>
     </w:p>
     <w:sectPr>

</xml_diff>

<commit_message>
Aula 23 - Introdução VUEX Actions
</commit_message>
<xml_diff>
--- a/vuex.docx
+++ b/vuex.docx
@@ -113,6 +113,59 @@
       <w:r>
         <w:t>]</w:t>
       </w:r>
+    </w:p>
+    <w:p>
+      <w:r>
+        <w:t xml:space="preserve">Aula 23 - </w:t>
+      </w:r>
+      <w:proofErr w:type="spellStart"/>
+      <w:r>
+        <w:t>Introdução</w:t>
+      </w:r>
+      <w:proofErr w:type="spellEnd"/>
+      <w:r>
+        <w:t xml:space="preserve"> VUEX </w:t>
+      </w:r>
+      <w:proofErr w:type="spellStart"/>
+      <w:r>
+        <w:t>Mutations</w:t>
+      </w:r>
+      <w:proofErr w:type="spellEnd"/>
+      <w:r>
+        <w:t xml:space="preserve"> </w:t>
+      </w:r>
+      <w:proofErr w:type="spellStart"/>
+      <w:r>
+        <w:t>Actions</w:t>
+      </w:r>
+      <w:proofErr w:type="spellEnd"/>
+      <w:r>
+        <w:t xml:space="preserve"> – </w:t>
+      </w:r>
+      <w:r>
+        <w:rPr>
+          <w:color w:val="FF0000"/>
+        </w:rPr>
+        <w:t>Revisar aula</w:t>
+      </w:r>
+    </w:p>
+    <w:p>
+      <w:r>
+        <w:t xml:space="preserve">Faz a mesma coisa que </w:t>
+      </w:r>
+      <w:proofErr w:type="spellStart"/>
+      <w:r>
+        <w:t>mutations</w:t>
+      </w:r>
+      <w:proofErr w:type="spellEnd"/>
+      <w:r>
+        <w:t xml:space="preserve">, mas sem </w:t>
+      </w:r>
+      <w:proofErr w:type="spellStart"/>
+      <w:r>
+        <w:t>commit</w:t>
+      </w:r>
+      <w:proofErr w:type="spellEnd"/>
     </w:p>
     <w:sectPr>
       <w:pgSz w:w="11906" w:h="16838"/>

</xml_diff>

<commit_message>
Aula 24 - Introdução a composition API setup
</commit_message>
<xml_diff>
--- a/vuex.docx
+++ b/vuex.docx
@@ -167,6 +167,37 @@
       </w:r>
       <w:proofErr w:type="spellEnd"/>
     </w:p>
+    <w:p>
+      <w:r>
+        <w:t xml:space="preserve">Aula 24 - </w:t>
+      </w:r>
+      <w:proofErr w:type="spellStart"/>
+      <w:r>
+        <w:t>Introdução</w:t>
+      </w:r>
+      <w:proofErr w:type="spellEnd"/>
+      <w:r>
+        <w:t xml:space="preserve"> a </w:t>
+      </w:r>
+      <w:proofErr w:type="spellStart"/>
+      <w:r>
+        <w:t>composition</w:t>
+      </w:r>
+      <w:proofErr w:type="spellEnd"/>
+      <w:r>
+        <w:t xml:space="preserve"> API setup</w:t>
+      </w:r>
+      <w:r>
+        <w:t xml:space="preserve"> - </w:t>
+      </w:r>
+      <w:r>
+        <w:rPr>
+          <w:color w:val="FF0000"/>
+        </w:rPr>
+        <w:t>Revisar aula</w:t>
+      </w:r>
+    </w:p>
+    <w:p/>
     <w:sectPr>
       <w:pgSz w:w="11906" w:h="16838"/>
       <w:pgMar w:top="1417" w:right="1701" w:bottom="1417" w:left="1701" w:header="708" w:footer="708" w:gutter="0"/>

</xml_diff>

<commit_message>
Aula 25  - Introdução a composition API Reatividade
</commit_message>
<xml_diff>
--- a/vuex.docx
+++ b/vuex.docx
@@ -198,6 +198,16 @@
       </w:r>
     </w:p>
     <w:p/>
+    <w:p>
+      <w:r>
+        <w:t>Aula 25</w:t>
+      </w:r>
+    </w:p>
+    <w:p>
+      <w:r>
+        <w:t>Transforma variável em variável reativa</w:t>
+      </w:r>
+    </w:p>
     <w:sectPr>
       <w:pgSz w:w="11906" w:h="16838"/>
       <w:pgMar w:top="1417" w:right="1701" w:bottom="1417" w:left="1701" w:header="708" w:footer="708" w:gutter="0"/>

</xml_diff>

<commit_message>
Aula 26 - Introdução a composition API Computed e Watch
</commit_message>
<xml_diff>
--- a/vuex.docx
+++ b/vuex.docx
@@ -10,65 +10,23 @@
         <w:t>1</w:t>
       </w:r>
       <w:r>
-        <w:t xml:space="preserve"> introdução ao </w:t>
-      </w:r>
-      <w:proofErr w:type="spellStart"/>
-      <w:r>
-        <w:t>vuex</w:t>
-      </w:r>
-      <w:proofErr w:type="spellEnd"/>
-      <w:r>
-        <w:t xml:space="preserve"> – </w:t>
-      </w:r>
-      <w:proofErr w:type="spellStart"/>
-      <w:r>
-        <w:t>Mutations</w:t>
-      </w:r>
-      <w:proofErr w:type="spellEnd"/>
-    </w:p>
-    <w:p>
-      <w:r>
-        <w:t xml:space="preserve">Atualiza / substituição um campo com texto, </w:t>
-      </w:r>
-      <w:proofErr w:type="spellStart"/>
-      <w:r>
-        <w:t>ex</w:t>
-      </w:r>
-      <w:proofErr w:type="spellEnd"/>
-      <w:r>
-        <w:t>: nome: Juca, atualiza = nome: João</w:t>
+        <w:t xml:space="preserve"> introdução ao vuex – Mutations</w:t>
+      </w:r>
+    </w:p>
+    <w:p>
+      <w:r>
+        <w:t>Atualiza / substituição um campo com texto, ex: nome: Juca, atualiza = nome: João</w:t>
       </w:r>
     </w:p>
     <w:p/>
     <w:p>
       <w:r>
-        <w:t xml:space="preserve">Aula 21 – pt2 introdução ao </w:t>
-      </w:r>
-      <w:proofErr w:type="spellStart"/>
-      <w:r>
-        <w:t>vuex</w:t>
-      </w:r>
-      <w:proofErr w:type="spellEnd"/>
-      <w:r>
-        <w:t xml:space="preserve"> – </w:t>
-      </w:r>
-      <w:proofErr w:type="spellStart"/>
-      <w:r>
-        <w:t>Mutations</w:t>
-      </w:r>
-      <w:proofErr w:type="spellEnd"/>
-    </w:p>
-    <w:p>
-      <w:r>
-        <w:t>Faz um produto(objeto) com característica, e adiciona e remove de um carrinho [</w:t>
-      </w:r>
-      <w:proofErr w:type="spellStart"/>
-      <w:r>
-        <w:t>array</w:t>
-      </w:r>
-      <w:proofErr w:type="spellEnd"/>
-      <w:r>
-        <w:t>]</w:t>
+        <w:t>Aula 21 – pt2 introdução ao vuex – Mutations</w:t>
+      </w:r>
+    </w:p>
+    <w:p>
+      <w:r>
+        <w:t>Faz um produto(objeto) com característica, e adiciona e remove de um carrinho [array]</w:t>
       </w:r>
     </w:p>
     <w:p/>
@@ -76,71 +34,24 @@
       <w:r>
         <w:t xml:space="preserve">Aula 22 - </w:t>
       </w:r>
-      <w:proofErr w:type="spellStart"/>
-      <w:r>
-        <w:t>Introdução</w:t>
-      </w:r>
-      <w:proofErr w:type="spellEnd"/>
-      <w:r>
-        <w:t xml:space="preserve"> VUEX </w:t>
-      </w:r>
-      <w:proofErr w:type="spellStart"/>
-      <w:r>
-        <w:t>Mutations</w:t>
-      </w:r>
-      <w:proofErr w:type="spellEnd"/>
-      <w:r>
-        <w:t xml:space="preserve"> parte 2</w:t>
-      </w:r>
-    </w:p>
-    <w:p>
-      <w:r>
-        <w:t xml:space="preserve">Pega o </w:t>
-      </w:r>
-      <w:proofErr w:type="spellStart"/>
-      <w:r>
-        <w:t>valors</w:t>
-      </w:r>
-      <w:proofErr w:type="spellEnd"/>
-      <w:r>
-        <w:t xml:space="preserve"> dos produtos e da soma os produtos no carrinho [</w:t>
-      </w:r>
-      <w:proofErr w:type="spellStart"/>
-      <w:r>
-        <w:t>array</w:t>
-      </w:r>
-      <w:proofErr w:type="spellEnd"/>
-      <w:r>
-        <w:t>]</w:t>
+      <w:r>
+        <w:t>Introdução VUEX Mutations parte 2</w:t>
+      </w:r>
+    </w:p>
+    <w:p>
+      <w:r>
+        <w:t>Pega o valors dos produtos e da soma os produtos no carrinho [array]</w:t>
       </w:r>
     </w:p>
     <w:p>
       <w:r>
         <w:t xml:space="preserve">Aula 23 - </w:t>
       </w:r>
-      <w:proofErr w:type="spellStart"/>
-      <w:r>
-        <w:t>Introdução</w:t>
-      </w:r>
-      <w:proofErr w:type="spellEnd"/>
-      <w:r>
-        <w:t xml:space="preserve"> VUEX </w:t>
-      </w:r>
-      <w:proofErr w:type="spellStart"/>
-      <w:r>
-        <w:t>Mutations</w:t>
-      </w:r>
-      <w:proofErr w:type="spellEnd"/>
-      <w:r>
-        <w:t xml:space="preserve"> </w:t>
-      </w:r>
-      <w:proofErr w:type="spellStart"/>
-      <w:r>
-        <w:t>Actions</w:t>
-      </w:r>
-      <w:proofErr w:type="spellEnd"/>
-      <w:r>
-        <w:t xml:space="preserve"> – </w:t>
+      <w:r>
+        <w:t>Introdução VUEX Mutations</w:t>
+      </w:r>
+      <w:r>
+        <w:t xml:space="preserve"> Actions – </w:t>
       </w:r>
       <w:r>
         <w:rPr>
@@ -151,41 +62,15 @@
     </w:p>
     <w:p>
       <w:r>
-        <w:t xml:space="preserve">Faz a mesma coisa que </w:t>
-      </w:r>
-      <w:proofErr w:type="spellStart"/>
-      <w:r>
-        <w:t>mutations</w:t>
-      </w:r>
-      <w:proofErr w:type="spellEnd"/>
-      <w:r>
-        <w:t xml:space="preserve">, mas sem </w:t>
-      </w:r>
-      <w:proofErr w:type="spellStart"/>
-      <w:r>
-        <w:t>commit</w:t>
-      </w:r>
-      <w:proofErr w:type="spellEnd"/>
+        <w:t>Faz a mesma coisa que mutations, mas sem commit</w:t>
+      </w:r>
     </w:p>
     <w:p>
       <w:r>
         <w:t xml:space="preserve">Aula 24 - </w:t>
       </w:r>
-      <w:proofErr w:type="spellStart"/>
-      <w:r>
-        <w:t>Introdução</w:t>
-      </w:r>
-      <w:proofErr w:type="spellEnd"/>
-      <w:r>
-        <w:t xml:space="preserve"> a </w:t>
-      </w:r>
-      <w:proofErr w:type="spellStart"/>
-      <w:r>
-        <w:t>composition</w:t>
-      </w:r>
-      <w:proofErr w:type="spellEnd"/>
-      <w:r>
-        <w:t xml:space="preserve"> API setup</w:t>
+      <w:r>
+        <w:t>Introdução a composition API setup</w:t>
       </w:r>
       <w:r>
         <w:t xml:space="preserve"> - </w:t>
@@ -206,6 +91,20 @@
     <w:p>
       <w:r>
         <w:t>Transforma variável em variável reativa</w:t>
+      </w:r>
+    </w:p>
+    <w:p/>
+    <w:p>
+      <w:r>
+        <w:t xml:space="preserve">Aula 26 - </w:t>
+      </w:r>
+      <w:r>
+        <w:t>composition API Computed e Watch</w:t>
+      </w:r>
+    </w:p>
+    <w:p>
+      <w:r>
+        <w:t>Watch – quando o usuário for alterado, faz uma operação ou joga mensagem na tela.....</w:t>
       </w:r>
     </w:p>
     <w:sectPr>

</xml_diff>

<commit_message>
Aula 27 - Introdução a composition API Ciclo de vida
</commit_message>
<xml_diff>
--- a/vuex.docx
+++ b/vuex.docx
@@ -10,23 +10,65 @@
         <w:t>1</w:t>
       </w:r>
       <w:r>
-        <w:t xml:space="preserve"> introdução ao vuex – Mutations</w:t>
-      </w:r>
-    </w:p>
-    <w:p>
-      <w:r>
-        <w:t>Atualiza / substituição um campo com texto, ex: nome: Juca, atualiza = nome: João</w:t>
+        <w:t xml:space="preserve"> introdução ao </w:t>
+      </w:r>
+      <w:proofErr w:type="spellStart"/>
+      <w:r>
+        <w:t>vuex</w:t>
+      </w:r>
+      <w:proofErr w:type="spellEnd"/>
+      <w:r>
+        <w:t xml:space="preserve"> – </w:t>
+      </w:r>
+      <w:proofErr w:type="spellStart"/>
+      <w:r>
+        <w:t>Mutations</w:t>
+      </w:r>
+      <w:proofErr w:type="spellEnd"/>
+    </w:p>
+    <w:p>
+      <w:r>
+        <w:t xml:space="preserve">Atualiza / substituição um campo com texto, </w:t>
+      </w:r>
+      <w:proofErr w:type="spellStart"/>
+      <w:r>
+        <w:t>ex</w:t>
+      </w:r>
+      <w:proofErr w:type="spellEnd"/>
+      <w:r>
+        <w:t>: nome: Juca, atualiza = nome: João</w:t>
       </w:r>
     </w:p>
     <w:p/>
     <w:p>
       <w:r>
-        <w:t>Aula 21 – pt2 introdução ao vuex – Mutations</w:t>
-      </w:r>
-    </w:p>
-    <w:p>
-      <w:r>
-        <w:t>Faz um produto(objeto) com característica, e adiciona e remove de um carrinho [array]</w:t>
+        <w:t xml:space="preserve">Aula 21 – pt2 introdução ao </w:t>
+      </w:r>
+      <w:proofErr w:type="spellStart"/>
+      <w:r>
+        <w:t>vuex</w:t>
+      </w:r>
+      <w:proofErr w:type="spellEnd"/>
+      <w:r>
+        <w:t xml:space="preserve"> – </w:t>
+      </w:r>
+      <w:proofErr w:type="spellStart"/>
+      <w:r>
+        <w:t>Mutations</w:t>
+      </w:r>
+      <w:proofErr w:type="spellEnd"/>
+    </w:p>
+    <w:p>
+      <w:r>
+        <w:t>Faz um produto(objeto) com característica, e adiciona e remove de um carrinho [</w:t>
+      </w:r>
+      <w:proofErr w:type="spellStart"/>
+      <w:r>
+        <w:t>array</w:t>
+      </w:r>
+      <w:proofErr w:type="spellEnd"/>
+      <w:r>
+        <w:t>]</w:t>
       </w:r>
     </w:p>
     <w:p/>
@@ -34,24 +76,71 @@
       <w:r>
         <w:t xml:space="preserve">Aula 22 - </w:t>
       </w:r>
-      <w:r>
-        <w:t>Introdução VUEX Mutations parte 2</w:t>
-      </w:r>
-    </w:p>
-    <w:p>
-      <w:r>
-        <w:t>Pega o valors dos produtos e da soma os produtos no carrinho [array]</w:t>
+      <w:proofErr w:type="spellStart"/>
+      <w:r>
+        <w:t>Introdução</w:t>
+      </w:r>
+      <w:proofErr w:type="spellEnd"/>
+      <w:r>
+        <w:t xml:space="preserve"> VUEX </w:t>
+      </w:r>
+      <w:proofErr w:type="spellStart"/>
+      <w:r>
+        <w:t>Mutations</w:t>
+      </w:r>
+      <w:proofErr w:type="spellEnd"/>
+      <w:r>
+        <w:t xml:space="preserve"> parte 2</w:t>
+      </w:r>
+    </w:p>
+    <w:p>
+      <w:r>
+        <w:t xml:space="preserve">Pega o </w:t>
+      </w:r>
+      <w:proofErr w:type="spellStart"/>
+      <w:r>
+        <w:t>valors</w:t>
+      </w:r>
+      <w:proofErr w:type="spellEnd"/>
+      <w:r>
+        <w:t xml:space="preserve"> dos produtos e da soma os produtos no carrinho [</w:t>
+      </w:r>
+      <w:proofErr w:type="spellStart"/>
+      <w:r>
+        <w:t>array</w:t>
+      </w:r>
+      <w:proofErr w:type="spellEnd"/>
+      <w:r>
+        <w:t>]</w:t>
       </w:r>
     </w:p>
     <w:p>
       <w:r>
         <w:t xml:space="preserve">Aula 23 - </w:t>
       </w:r>
-      <w:r>
-        <w:t>Introdução VUEX Mutations</w:t>
-      </w:r>
-      <w:r>
-        <w:t xml:space="preserve"> Actions – </w:t>
+      <w:proofErr w:type="spellStart"/>
+      <w:r>
+        <w:t>Introdução</w:t>
+      </w:r>
+      <w:proofErr w:type="spellEnd"/>
+      <w:r>
+        <w:t xml:space="preserve"> VUEX </w:t>
+      </w:r>
+      <w:proofErr w:type="spellStart"/>
+      <w:r>
+        <w:t>Mutations</w:t>
+      </w:r>
+      <w:proofErr w:type="spellEnd"/>
+      <w:r>
+        <w:t xml:space="preserve"> </w:t>
+      </w:r>
+      <w:proofErr w:type="spellStart"/>
+      <w:r>
+        <w:t>Actions</w:t>
+      </w:r>
+      <w:proofErr w:type="spellEnd"/>
+      <w:r>
+        <w:t xml:space="preserve"> – </w:t>
       </w:r>
       <w:r>
         <w:rPr>
@@ -62,15 +151,41 @@
     </w:p>
     <w:p>
       <w:r>
-        <w:t>Faz a mesma coisa que mutations, mas sem commit</w:t>
-      </w:r>
+        <w:t xml:space="preserve">Faz a mesma coisa que </w:t>
+      </w:r>
+      <w:proofErr w:type="spellStart"/>
+      <w:r>
+        <w:t>mutations</w:t>
+      </w:r>
+      <w:proofErr w:type="spellEnd"/>
+      <w:r>
+        <w:t xml:space="preserve">, mas sem </w:t>
+      </w:r>
+      <w:proofErr w:type="spellStart"/>
+      <w:r>
+        <w:t>commit</w:t>
+      </w:r>
+      <w:proofErr w:type="spellEnd"/>
     </w:p>
     <w:p>
       <w:r>
         <w:t xml:space="preserve">Aula 24 - </w:t>
       </w:r>
-      <w:r>
-        <w:t>Introdução a composition API setup</w:t>
+      <w:proofErr w:type="spellStart"/>
+      <w:r>
+        <w:t>Introdução</w:t>
+      </w:r>
+      <w:proofErr w:type="spellEnd"/>
+      <w:r>
+        <w:t xml:space="preserve"> a </w:t>
+      </w:r>
+      <w:proofErr w:type="spellStart"/>
+      <w:r>
+        <w:t>composition</w:t>
+      </w:r>
+      <w:proofErr w:type="spellEnd"/>
+      <w:r>
+        <w:t xml:space="preserve"> API setup</w:t>
       </w:r>
       <w:r>
         <w:t xml:space="preserve"> - </w:t>
@@ -98,13 +213,290 @@
       <w:r>
         <w:t xml:space="preserve">Aula 26 - </w:t>
       </w:r>
-      <w:r>
-        <w:t>composition API Computed e Watch</w:t>
-      </w:r>
-    </w:p>
-    <w:p>
-      <w:r>
-        <w:t>Watch – quando o usuário for alterado, faz uma operação ou joga mensagem na tela.....</w:t>
+      <w:proofErr w:type="spellStart"/>
+      <w:r>
+        <w:t>composition</w:t>
+      </w:r>
+      <w:proofErr w:type="spellEnd"/>
+      <w:r>
+        <w:t xml:space="preserve"> API </w:t>
+      </w:r>
+      <w:proofErr w:type="spellStart"/>
+      <w:r>
+        <w:t>Computed</w:t>
+      </w:r>
+      <w:proofErr w:type="spellEnd"/>
+      <w:r>
+        <w:t xml:space="preserve"> e </w:t>
+      </w:r>
+      <w:proofErr w:type="spellStart"/>
+      <w:r>
+        <w:t>Watch</w:t>
+      </w:r>
+      <w:proofErr w:type="spellEnd"/>
+    </w:p>
+    <w:p>
+      <w:proofErr w:type="spellStart"/>
+      <w:r>
+        <w:t>Watch</w:t>
+      </w:r>
+      <w:proofErr w:type="spellEnd"/>
+      <w:r>
+        <w:t xml:space="preserve"> – quando o usuário for alterado, faz uma operação ou joga mensagem na tela</w:t>
+      </w:r>
+      <w:proofErr w:type="gramStart"/>
+      <w:r>
+        <w:t>.....</w:t>
+      </w:r>
+      <w:proofErr w:type="gramEnd"/>
+    </w:p>
+    <w:p/>
+    <w:p>
+      <w:r>
+        <w:t xml:space="preserve">Aula 27 – </w:t>
+      </w:r>
+      <w:proofErr w:type="spellStart"/>
+      <w:r>
+        <w:t>composition</w:t>
+      </w:r>
+      <w:proofErr w:type="spellEnd"/>
+      <w:r>
+        <w:t xml:space="preserve"> </w:t>
+      </w:r>
+      <w:proofErr w:type="spellStart"/>
+      <w:r>
+        <w:t>Api</w:t>
+      </w:r>
+      <w:proofErr w:type="spellEnd"/>
+      <w:r>
+        <w:t xml:space="preserve"> </w:t>
+      </w:r>
+      <w:proofErr w:type="spellStart"/>
+      <w:r>
+        <w:t>cilco</w:t>
+      </w:r>
+      <w:proofErr w:type="spellEnd"/>
+      <w:r>
+        <w:t xml:space="preserve"> de vida</w:t>
+      </w:r>
+    </w:p>
+    <w:p>
+      <w:pPr>
+        <w:spacing w:after="0"/>
+      </w:pPr>
+      <w:r>
+        <w:t xml:space="preserve">    </w:t>
+      </w:r>
+      <w:proofErr w:type="gramStart"/>
+      <w:r>
+        <w:t>setup(</w:t>
+      </w:r>
+      <w:proofErr w:type="gramEnd"/>
+      <w:r>
+        <w:t>){</w:t>
+      </w:r>
+    </w:p>
+    <w:p>
+      <w:pPr>
+        <w:spacing w:after="0"/>
+      </w:pPr>
+      <w:r>
+        <w:t xml:space="preserve">        </w:t>
+      </w:r>
+      <w:proofErr w:type="spellStart"/>
+      <w:proofErr w:type="gramStart"/>
+      <w:r>
+        <w:t>onBeforeMount</w:t>
+      </w:r>
+      <w:proofErr w:type="spellEnd"/>
+      <w:r>
+        <w:t>(</w:t>
+      </w:r>
+      <w:proofErr w:type="gramEnd"/>
+      <w:r>
+        <w:t>() =&gt; {</w:t>
+      </w:r>
+    </w:p>
+    <w:p>
+      <w:pPr>
+        <w:spacing w:after="0"/>
+      </w:pPr>
+      <w:r>
+        <w:t xml:space="preserve">            console.log('</w:t>
+      </w:r>
+      <w:proofErr w:type="spellStart"/>
+      <w:r>
+        <w:t>onBeforeMount</w:t>
+      </w:r>
+      <w:proofErr w:type="spellEnd"/>
+      <w:r>
+        <w:t>');</w:t>
+      </w:r>
+    </w:p>
+    <w:p>
+      <w:pPr>
+        <w:spacing w:after="0"/>
+      </w:pPr>
+      <w:r>
+        <w:t xml:space="preserve">        })</w:t>
+      </w:r>
+    </w:p>
+    <w:p>
+      <w:pPr>
+        <w:spacing w:after="0"/>
+      </w:pPr>
+    </w:p>
+    <w:p>
+      <w:pPr>
+        <w:spacing w:after="0"/>
+      </w:pPr>
+      <w:r>
+        <w:t xml:space="preserve">        </w:t>
+      </w:r>
+      <w:proofErr w:type="spellStart"/>
+      <w:proofErr w:type="gramStart"/>
+      <w:r>
+        <w:t>onMounted</w:t>
+      </w:r>
+      <w:proofErr w:type="spellEnd"/>
+      <w:r>
+        <w:t>(</w:t>
+      </w:r>
+      <w:proofErr w:type="gramEnd"/>
+      <w:r>
+        <w:t>() =&gt; {</w:t>
+      </w:r>
+    </w:p>
+    <w:p>
+      <w:pPr>
+        <w:spacing w:after="0"/>
+      </w:pPr>
+      <w:r>
+        <w:t xml:space="preserve">            console.log('</w:t>
+      </w:r>
+      <w:proofErr w:type="spellStart"/>
+      <w:r>
+        <w:t>onMounted</w:t>
+      </w:r>
+      <w:proofErr w:type="spellEnd"/>
+      <w:r>
+        <w:t>');</w:t>
+      </w:r>
+    </w:p>
+    <w:p>
+      <w:pPr>
+        <w:spacing w:after="0"/>
+      </w:pPr>
+      <w:r>
+        <w:t xml:space="preserve">        })</w:t>
+      </w:r>
+    </w:p>
+    <w:p>
+      <w:pPr>
+        <w:spacing w:after="0"/>
+      </w:pPr>
+    </w:p>
+    <w:p>
+      <w:pPr>
+        <w:spacing w:after="0"/>
+      </w:pPr>
+      <w:r>
+        <w:t xml:space="preserve">        </w:t>
+      </w:r>
+      <w:proofErr w:type="spellStart"/>
+      <w:proofErr w:type="gramStart"/>
+      <w:r>
+        <w:t>onBeforeUnmount</w:t>
+      </w:r>
+      <w:proofErr w:type="spellEnd"/>
+      <w:r>
+        <w:t>(</w:t>
+      </w:r>
+      <w:proofErr w:type="gramEnd"/>
+      <w:r>
+        <w:t>() =&gt; {</w:t>
+      </w:r>
+    </w:p>
+    <w:p>
+      <w:pPr>
+        <w:spacing w:after="0"/>
+      </w:pPr>
+      <w:r>
+        <w:t xml:space="preserve">            console.log('</w:t>
+      </w:r>
+      <w:proofErr w:type="spellStart"/>
+      <w:r>
+        <w:t>onBeforeUnmount</w:t>
+      </w:r>
+      <w:proofErr w:type="spellEnd"/>
+      <w:r>
+        <w:t>');</w:t>
+      </w:r>
+    </w:p>
+    <w:p>
+      <w:pPr>
+        <w:spacing w:after="0"/>
+      </w:pPr>
+      <w:r>
+        <w:t xml:space="preserve">        })</w:t>
+      </w:r>
+    </w:p>
+    <w:p>
+      <w:pPr>
+        <w:spacing w:after="0"/>
+      </w:pPr>
+    </w:p>
+    <w:p>
+      <w:pPr>
+        <w:spacing w:after="0"/>
+      </w:pPr>
+      <w:r>
+        <w:t xml:space="preserve">        </w:t>
+      </w:r>
+      <w:proofErr w:type="spellStart"/>
+      <w:proofErr w:type="gramStart"/>
+      <w:r>
+        <w:t>onUnmounted</w:t>
+      </w:r>
+      <w:proofErr w:type="spellEnd"/>
+      <w:r>
+        <w:t>(</w:t>
+      </w:r>
+      <w:proofErr w:type="gramEnd"/>
+      <w:r>
+        <w:t>() =&gt; {</w:t>
+      </w:r>
+    </w:p>
+    <w:p>
+      <w:pPr>
+        <w:spacing w:after="0"/>
+      </w:pPr>
+      <w:r>
+        <w:t xml:space="preserve">            console.log('</w:t>
+      </w:r>
+      <w:proofErr w:type="spellStart"/>
+      <w:r>
+        <w:t>onUnmounted</w:t>
+      </w:r>
+      <w:proofErr w:type="spellEnd"/>
+      <w:r>
+        <w:t>');</w:t>
+      </w:r>
+    </w:p>
+    <w:p>
+      <w:pPr>
+        <w:spacing w:after="0"/>
+      </w:pPr>
+      <w:r>
+        <w:t xml:space="preserve">        })</w:t>
+      </w:r>
+    </w:p>
+    <w:p>
+      <w:pPr>
+        <w:spacing w:after="0"/>
+      </w:pPr>
+      <w:r>
+        <w:t xml:space="preserve">    },</w:t>
       </w:r>
     </w:p>
     <w:sectPr>

</xml_diff>

<commit_message>
Aula 28 - Introdução a composition API Props e Emit
</commit_message>
<xml_diff>
--- a/vuex.docx
+++ b/vuex.docx
@@ -10,65 +10,23 @@
         <w:t>1</w:t>
       </w:r>
       <w:r>
-        <w:t xml:space="preserve"> introdução ao </w:t>
-      </w:r>
-      <w:proofErr w:type="spellStart"/>
-      <w:r>
-        <w:t>vuex</w:t>
-      </w:r>
-      <w:proofErr w:type="spellEnd"/>
-      <w:r>
-        <w:t xml:space="preserve"> – </w:t>
-      </w:r>
-      <w:proofErr w:type="spellStart"/>
-      <w:r>
-        <w:t>Mutations</w:t>
-      </w:r>
-      <w:proofErr w:type="spellEnd"/>
-    </w:p>
-    <w:p>
-      <w:r>
-        <w:t xml:space="preserve">Atualiza / substituição um campo com texto, </w:t>
-      </w:r>
-      <w:proofErr w:type="spellStart"/>
-      <w:r>
-        <w:t>ex</w:t>
-      </w:r>
-      <w:proofErr w:type="spellEnd"/>
-      <w:r>
-        <w:t>: nome: Juca, atualiza = nome: João</w:t>
+        <w:t xml:space="preserve"> introdução ao vuex – Mutations</w:t>
+      </w:r>
+    </w:p>
+    <w:p>
+      <w:r>
+        <w:t>Atualiza / substituição um campo com texto, ex: nome: Juca, atualiza = nome: João</w:t>
       </w:r>
     </w:p>
     <w:p/>
     <w:p>
       <w:r>
-        <w:t xml:space="preserve">Aula 21 – pt2 introdução ao </w:t>
-      </w:r>
-      <w:proofErr w:type="spellStart"/>
-      <w:r>
-        <w:t>vuex</w:t>
-      </w:r>
-      <w:proofErr w:type="spellEnd"/>
-      <w:r>
-        <w:t xml:space="preserve"> – </w:t>
-      </w:r>
-      <w:proofErr w:type="spellStart"/>
-      <w:r>
-        <w:t>Mutations</w:t>
-      </w:r>
-      <w:proofErr w:type="spellEnd"/>
-    </w:p>
-    <w:p>
-      <w:r>
-        <w:t>Faz um produto(objeto) com característica, e adiciona e remove de um carrinho [</w:t>
-      </w:r>
-      <w:proofErr w:type="spellStart"/>
-      <w:r>
-        <w:t>array</w:t>
-      </w:r>
-      <w:proofErr w:type="spellEnd"/>
-      <w:r>
-        <w:t>]</w:t>
+        <w:t>Aula 21 – pt2 introdução ao vuex – Mutations</w:t>
+      </w:r>
+    </w:p>
+    <w:p>
+      <w:r>
+        <w:t>Faz um produto(objeto) com característica, e adiciona e remove de um carrinho [array]</w:t>
       </w:r>
     </w:p>
     <w:p/>
@@ -76,71 +34,24 @@
       <w:r>
         <w:t xml:space="preserve">Aula 22 - </w:t>
       </w:r>
-      <w:proofErr w:type="spellStart"/>
-      <w:r>
-        <w:t>Introdução</w:t>
-      </w:r>
-      <w:proofErr w:type="spellEnd"/>
-      <w:r>
-        <w:t xml:space="preserve"> VUEX </w:t>
-      </w:r>
-      <w:proofErr w:type="spellStart"/>
-      <w:r>
-        <w:t>Mutations</w:t>
-      </w:r>
-      <w:proofErr w:type="spellEnd"/>
-      <w:r>
-        <w:t xml:space="preserve"> parte 2</w:t>
-      </w:r>
-    </w:p>
-    <w:p>
-      <w:r>
-        <w:t xml:space="preserve">Pega o </w:t>
-      </w:r>
-      <w:proofErr w:type="spellStart"/>
-      <w:r>
-        <w:t>valors</w:t>
-      </w:r>
-      <w:proofErr w:type="spellEnd"/>
-      <w:r>
-        <w:t xml:space="preserve"> dos produtos e da soma os produtos no carrinho [</w:t>
-      </w:r>
-      <w:proofErr w:type="spellStart"/>
-      <w:r>
-        <w:t>array</w:t>
-      </w:r>
-      <w:proofErr w:type="spellEnd"/>
-      <w:r>
-        <w:t>]</w:t>
+      <w:r>
+        <w:t>Introdução VUEX Mutations parte 2</w:t>
+      </w:r>
+    </w:p>
+    <w:p>
+      <w:r>
+        <w:t>Pega o valors dos produtos e da soma os produtos no carrinho [array]</w:t>
       </w:r>
     </w:p>
     <w:p>
       <w:r>
         <w:t xml:space="preserve">Aula 23 - </w:t>
       </w:r>
-      <w:proofErr w:type="spellStart"/>
-      <w:r>
-        <w:t>Introdução</w:t>
-      </w:r>
-      <w:proofErr w:type="spellEnd"/>
-      <w:r>
-        <w:t xml:space="preserve"> VUEX </w:t>
-      </w:r>
-      <w:proofErr w:type="spellStart"/>
-      <w:r>
-        <w:t>Mutations</w:t>
-      </w:r>
-      <w:proofErr w:type="spellEnd"/>
-      <w:r>
-        <w:t xml:space="preserve"> </w:t>
-      </w:r>
-      <w:proofErr w:type="spellStart"/>
-      <w:r>
-        <w:t>Actions</w:t>
-      </w:r>
-      <w:proofErr w:type="spellEnd"/>
-      <w:r>
-        <w:t xml:space="preserve"> – </w:t>
+      <w:r>
+        <w:t>Introdução VUEX Mutations</w:t>
+      </w:r>
+      <w:r>
+        <w:t xml:space="preserve"> Actions – </w:t>
       </w:r>
       <w:r>
         <w:rPr>
@@ -151,41 +62,15 @@
     </w:p>
     <w:p>
       <w:r>
-        <w:t xml:space="preserve">Faz a mesma coisa que </w:t>
-      </w:r>
-      <w:proofErr w:type="spellStart"/>
-      <w:r>
-        <w:t>mutations</w:t>
-      </w:r>
-      <w:proofErr w:type="spellEnd"/>
-      <w:r>
-        <w:t xml:space="preserve">, mas sem </w:t>
-      </w:r>
-      <w:proofErr w:type="spellStart"/>
-      <w:r>
-        <w:t>commit</w:t>
-      </w:r>
-      <w:proofErr w:type="spellEnd"/>
+        <w:t>Faz a mesma coisa que mutations, mas sem commit</w:t>
+      </w:r>
     </w:p>
     <w:p>
       <w:r>
         <w:t xml:space="preserve">Aula 24 - </w:t>
       </w:r>
-      <w:proofErr w:type="spellStart"/>
-      <w:r>
-        <w:t>Introdução</w:t>
-      </w:r>
-      <w:proofErr w:type="spellEnd"/>
-      <w:r>
-        <w:t xml:space="preserve"> a </w:t>
-      </w:r>
-      <w:proofErr w:type="spellStart"/>
-      <w:r>
-        <w:t>composition</w:t>
-      </w:r>
-      <w:proofErr w:type="spellEnd"/>
-      <w:r>
-        <w:t xml:space="preserve"> API setup</w:t>
+      <w:r>
+        <w:t>Introdução a composition API setup</w:t>
       </w:r>
       <w:r>
         <w:t xml:space="preserve"> - </w:t>
@@ -213,124 +98,43 @@
       <w:r>
         <w:t xml:space="preserve">Aula 26 - </w:t>
       </w:r>
-      <w:proofErr w:type="spellStart"/>
-      <w:r>
-        <w:t>composition</w:t>
-      </w:r>
-      <w:proofErr w:type="spellEnd"/>
-      <w:r>
-        <w:t xml:space="preserve"> API </w:t>
-      </w:r>
-      <w:proofErr w:type="spellStart"/>
-      <w:r>
-        <w:t>Computed</w:t>
-      </w:r>
-      <w:proofErr w:type="spellEnd"/>
-      <w:r>
-        <w:t xml:space="preserve"> e </w:t>
-      </w:r>
-      <w:proofErr w:type="spellStart"/>
-      <w:r>
-        <w:t>Watch</w:t>
-      </w:r>
-      <w:proofErr w:type="spellEnd"/>
-    </w:p>
-    <w:p>
-      <w:proofErr w:type="spellStart"/>
-      <w:r>
-        <w:t>Watch</w:t>
-      </w:r>
-      <w:proofErr w:type="spellEnd"/>
-      <w:r>
-        <w:t xml:space="preserve"> – quando o usuário for alterado, faz uma operação ou joga mensagem na tela</w:t>
-      </w:r>
-      <w:proofErr w:type="gramStart"/>
-      <w:r>
-        <w:t>.....</w:t>
-      </w:r>
-      <w:proofErr w:type="gramEnd"/>
+      <w:r>
+        <w:t>composition API Computed e Watch</w:t>
+      </w:r>
+    </w:p>
+    <w:p>
+      <w:r>
+        <w:t>Watch – quando o usuário for alterado, faz uma operação ou joga mensagem na tela.....</w:t>
+      </w:r>
     </w:p>
     <w:p/>
     <w:p>
       <w:r>
-        <w:t xml:space="preserve">Aula 27 – </w:t>
-      </w:r>
-      <w:proofErr w:type="spellStart"/>
-      <w:r>
-        <w:t>composition</w:t>
-      </w:r>
-      <w:proofErr w:type="spellEnd"/>
-      <w:r>
-        <w:t xml:space="preserve"> </w:t>
-      </w:r>
-      <w:proofErr w:type="spellStart"/>
-      <w:r>
-        <w:t>Api</w:t>
-      </w:r>
-      <w:proofErr w:type="spellEnd"/>
-      <w:r>
-        <w:t xml:space="preserve"> </w:t>
-      </w:r>
-      <w:proofErr w:type="spellStart"/>
-      <w:r>
-        <w:t>cilco</w:t>
-      </w:r>
-      <w:proofErr w:type="spellEnd"/>
-      <w:r>
-        <w:t xml:space="preserve"> de vida</w:t>
-      </w:r>
-    </w:p>
-    <w:p>
-      <w:pPr>
-        <w:spacing w:after="0"/>
-      </w:pPr>
-      <w:r>
-        <w:t xml:space="preserve">    </w:t>
-      </w:r>
-      <w:proofErr w:type="gramStart"/>
-      <w:r>
-        <w:t>setup(</w:t>
-      </w:r>
-      <w:proofErr w:type="gramEnd"/>
-      <w:r>
-        <w:t>){</w:t>
-      </w:r>
-    </w:p>
-    <w:p>
-      <w:pPr>
-        <w:spacing w:after="0"/>
-      </w:pPr>
-      <w:r>
-        <w:t xml:space="preserve">        </w:t>
-      </w:r>
-      <w:proofErr w:type="spellStart"/>
-      <w:proofErr w:type="gramStart"/>
-      <w:r>
-        <w:t>onBeforeMount</w:t>
-      </w:r>
-      <w:proofErr w:type="spellEnd"/>
-      <w:r>
-        <w:t>(</w:t>
-      </w:r>
-      <w:proofErr w:type="gramEnd"/>
-      <w:r>
-        <w:t>() =&gt; {</w:t>
-      </w:r>
-    </w:p>
-    <w:p>
-      <w:pPr>
-        <w:spacing w:after="0"/>
-      </w:pPr>
-      <w:r>
-        <w:t xml:space="preserve">            console.log('</w:t>
-      </w:r>
-      <w:proofErr w:type="spellStart"/>
-      <w:r>
-        <w:t>onBeforeMount</w:t>
-      </w:r>
-      <w:proofErr w:type="spellEnd"/>
-      <w:r>
-        <w:t>');</w:t>
+        <w:t>Aula 27 – composition Api cilco de vida</w:t>
+      </w:r>
+    </w:p>
+    <w:p>
+      <w:pPr>
+        <w:spacing w:after="0"/>
+      </w:pPr>
+      <w:r>
+        <w:t xml:space="preserve">    setup(){</w:t>
+      </w:r>
+    </w:p>
+    <w:p>
+      <w:pPr>
+        <w:spacing w:after="0"/>
+      </w:pPr>
+      <w:r>
+        <w:t xml:space="preserve">        onBeforeMount(() =&gt; {</w:t>
+      </w:r>
+    </w:p>
+    <w:p>
+      <w:pPr>
+        <w:spacing w:after="0"/>
+      </w:pPr>
+      <w:r>
+        <w:t xml:space="preserve">            console.log('onBeforeMount');</w:t>
       </w:r>
     </w:p>
     <w:p>
@@ -351,36 +155,15 @@
         <w:spacing w:after="0"/>
       </w:pPr>
       <w:r>
-        <w:t xml:space="preserve">        </w:t>
-      </w:r>
-      <w:proofErr w:type="spellStart"/>
-      <w:proofErr w:type="gramStart"/>
-      <w:r>
-        <w:t>onMounted</w:t>
-      </w:r>
-      <w:proofErr w:type="spellEnd"/>
-      <w:r>
-        <w:t>(</w:t>
-      </w:r>
-      <w:proofErr w:type="gramEnd"/>
-      <w:r>
-        <w:t>() =&gt; {</w:t>
-      </w:r>
-    </w:p>
-    <w:p>
-      <w:pPr>
-        <w:spacing w:after="0"/>
-      </w:pPr>
-      <w:r>
-        <w:t xml:space="preserve">            console.log('</w:t>
-      </w:r>
-      <w:proofErr w:type="spellStart"/>
-      <w:r>
-        <w:t>onMounted</w:t>
-      </w:r>
-      <w:proofErr w:type="spellEnd"/>
-      <w:r>
-        <w:t>');</w:t>
+        <w:t xml:space="preserve">        onMounted(() =&gt; {</w:t>
+      </w:r>
+    </w:p>
+    <w:p>
+      <w:pPr>
+        <w:spacing w:after="0"/>
+      </w:pPr>
+      <w:r>
+        <w:t xml:space="preserve">            console.log('onMounted');</w:t>
       </w:r>
     </w:p>
     <w:p>
@@ -401,36 +184,15 @@
         <w:spacing w:after="0"/>
       </w:pPr>
       <w:r>
-        <w:t xml:space="preserve">        </w:t>
-      </w:r>
-      <w:proofErr w:type="spellStart"/>
-      <w:proofErr w:type="gramStart"/>
-      <w:r>
-        <w:t>onBeforeUnmount</w:t>
-      </w:r>
-      <w:proofErr w:type="spellEnd"/>
-      <w:r>
-        <w:t>(</w:t>
-      </w:r>
-      <w:proofErr w:type="gramEnd"/>
-      <w:r>
-        <w:t>() =&gt; {</w:t>
-      </w:r>
-    </w:p>
-    <w:p>
-      <w:pPr>
-        <w:spacing w:after="0"/>
-      </w:pPr>
-      <w:r>
-        <w:t xml:space="preserve">            console.log('</w:t>
-      </w:r>
-      <w:proofErr w:type="spellStart"/>
-      <w:r>
-        <w:t>onBeforeUnmount</w:t>
-      </w:r>
-      <w:proofErr w:type="spellEnd"/>
-      <w:r>
-        <w:t>');</w:t>
+        <w:t xml:space="preserve">        onBeforeUnmount(() =&gt; {</w:t>
+      </w:r>
+    </w:p>
+    <w:p>
+      <w:pPr>
+        <w:spacing w:after="0"/>
+      </w:pPr>
+      <w:r>
+        <w:t xml:space="preserve">            console.log('onBeforeUnmount');</w:t>
       </w:r>
     </w:p>
     <w:p>
@@ -451,36 +213,15 @@
         <w:spacing w:after="0"/>
       </w:pPr>
       <w:r>
-        <w:t xml:space="preserve">        </w:t>
-      </w:r>
-      <w:proofErr w:type="spellStart"/>
-      <w:proofErr w:type="gramStart"/>
-      <w:r>
-        <w:t>onUnmounted</w:t>
-      </w:r>
-      <w:proofErr w:type="spellEnd"/>
-      <w:r>
-        <w:t>(</w:t>
-      </w:r>
-      <w:proofErr w:type="gramEnd"/>
-      <w:r>
-        <w:t>() =&gt; {</w:t>
-      </w:r>
-    </w:p>
-    <w:p>
-      <w:pPr>
-        <w:spacing w:after="0"/>
-      </w:pPr>
-      <w:r>
-        <w:t xml:space="preserve">            console.log('</w:t>
-      </w:r>
-      <w:proofErr w:type="spellStart"/>
-      <w:r>
-        <w:t>onUnmounted</w:t>
-      </w:r>
-      <w:proofErr w:type="spellEnd"/>
-      <w:r>
-        <w:t>');</w:t>
+        <w:t xml:space="preserve">        onUnmounted(() =&gt; {</w:t>
+      </w:r>
+    </w:p>
+    <w:p>
+      <w:pPr>
+        <w:spacing w:after="0"/>
+      </w:pPr>
+      <w:r>
+        <w:t xml:space="preserve">            console.log('onUnmounted');</w:t>
       </w:r>
     </w:p>
     <w:p>
@@ -497,6 +238,23 @@
       </w:pPr>
       <w:r>
         <w:t xml:space="preserve">    },</w:t>
+      </w:r>
+    </w:p>
+    <w:p>
+      <w:pPr>
+        <w:spacing w:after="0"/>
+      </w:pPr>
+    </w:p>
+    <w:p>
+      <w:pPr>
+        <w:spacing w:after="0"/>
+      </w:pPr>
+      <w:r>
+        <w:lastRenderedPageBreak/>
+        <w:t xml:space="preserve">Aula 28 - </w:t>
+      </w:r>
+      <w:r>
+        <w:t>Introdução a composition API Props e Emit</w:t>
       </w:r>
     </w:p>
     <w:sectPr>

</xml_diff>